<commit_message>
agregando el link de github
</commit_message>
<xml_diff>
--- a/Introduccion a Java/Actividad-1-Introduccion a Java.docx
+++ b/Introduccion a Java/Actividad-1-Introduccion a Java.docx
@@ -172,17 +172,7 @@
           <w:szCs w:val="28"/>
           <w:shd w:val="clear" w:color="auto" w:fill="FFFFFF"/>
         </w:rPr>
-        <w:t xml:space="preserve">Carlos </w:t>
-      </w:r>
-      <w:r>
-        <w:rPr>
-          <w:rFonts w:ascii="Arial" w:hAnsi="Arial" w:cs="Arial"/>
-          <w:color w:val="2C384C"/>
-          <w:sz w:val="28"/>
-          <w:szCs w:val="28"/>
-          <w:shd w:val="clear" w:color="auto" w:fill="FFFFFF"/>
-        </w:rPr>
-        <w:t>Martínez</w:t>
+        <w:t>Carlos Martínez</w:t>
       </w:r>
     </w:p>
     <w:p>
@@ -297,6 +287,82 @@
         </w:rPr>
         <w:t>1</w:t>
       </w:r>
+    </w:p>
+    <w:p>
+      <w:pPr>
+        <w:spacing w:after="150" w:line="240" w:lineRule="auto"/>
+        <w:outlineLvl w:val="4"/>
+        <w:rPr>
+          <w:rFonts w:ascii="Arial" w:eastAsia="Times New Roman" w:hAnsi="Arial" w:cs="Arial"/>
+          <w:bCs/>
+          <w:color w:val="333333"/>
+          <w:sz w:val="24"/>
+          <w:szCs w:val="24"/>
+          <w:lang w:eastAsia="es-AR"/>
+        </w:rPr>
+      </w:pPr>
+      <w:r>
+        <w:rPr>
+          <w:rFonts w:ascii="Arial" w:eastAsia="Times New Roman" w:hAnsi="Arial" w:cs="Arial"/>
+          <w:b/>
+          <w:bCs/>
+          <w:color w:val="333333"/>
+          <w:sz w:val="24"/>
+          <w:szCs w:val="24"/>
+          <w:lang w:eastAsia="es-AR"/>
+        </w:rPr>
+        <w:t>REPOSITORIOS DE GITHUB</w:t>
+      </w:r>
+      <w:r>
+        <w:rPr>
+          <w:rFonts w:ascii="Arial" w:eastAsia="Times New Roman" w:hAnsi="Arial" w:cs="Arial"/>
+          <w:b/>
+          <w:bCs/>
+          <w:color w:val="333333"/>
+          <w:sz w:val="24"/>
+          <w:szCs w:val="24"/>
+          <w:lang w:eastAsia="es-AR"/>
+        </w:rPr>
+        <w:t xml:space="preserve">: </w:t>
+      </w:r>
+      <w:hyperlink r:id="rId7" w:history="1">
+        <w:r>
+          <w:rPr>
+            <w:rStyle w:val="Hipervnculo"/>
+            <w:rFonts w:ascii="Arial" w:eastAsia="Times New Roman" w:hAnsi="Arial" w:cs="Arial"/>
+            <w:bCs/>
+            <w:sz w:val="24"/>
+            <w:szCs w:val="24"/>
+            <w:lang w:eastAsia="es-AR"/>
+          </w:rPr>
+          <w:t>https://github.com/AlexNahuelAustin/Programacion-II-UTN-TUPaD-2025.git</w:t>
+        </w:r>
+      </w:hyperlink>
+    </w:p>
+    <w:p>
+      <w:pPr>
+        <w:spacing w:after="150" w:line="240" w:lineRule="auto"/>
+        <w:outlineLvl w:val="4"/>
+        <w:rPr>
+          <w:rFonts w:ascii="Arial" w:eastAsia="Times New Roman" w:hAnsi="Arial" w:cs="Arial"/>
+          <w:bCs/>
+          <w:color w:val="333333"/>
+          <w:sz w:val="24"/>
+          <w:szCs w:val="24"/>
+          <w:lang w:eastAsia="es-AR"/>
+        </w:rPr>
+      </w:pPr>
+      <w:bookmarkStart w:id="0" w:name="_GoBack"/>
+      <w:bookmarkEnd w:id="0"/>
+    </w:p>
+    <w:p>
+      <w:pPr>
+        <w:rPr>
+          <w:rFonts w:ascii="Arial" w:hAnsi="Arial" w:cs="Arial"/>
+          <w:sz w:val="28"/>
+          <w:szCs w:val="28"/>
+        </w:rPr>
+      </w:pPr>
     </w:p>
     <w:p>
       <w:pPr>
@@ -406,7 +472,7 @@
                     <pic:cNvPicPr/>
                   </pic:nvPicPr>
                   <pic:blipFill rotWithShape="1">
-                    <a:blip r:embed="rId7"/>
+                    <a:blip r:embed="rId8"/>
                     <a:srcRect r="54461" b="53976"/>
                     <a:stretch/>
                   </pic:blipFill>
@@ -471,7 +537,7 @@
                     <pic:cNvPicPr/>
                   </pic:nvPicPr>
                   <pic:blipFill rotWithShape="1">
-                    <a:blip r:embed="rId8" cstate="print">
+                    <a:blip r:embed="rId9" cstate="print">
                       <a:extLst>
                         <a:ext uri="{28A0092B-C50C-407E-A947-70E740481C1C}">
                           <a14:useLocalDpi xmlns:a14="http://schemas.microsoft.com/office/drawing/2010/main" val="0"/>
@@ -701,7 +767,7 @@
                     <pic:cNvPicPr/>
                   </pic:nvPicPr>
                   <pic:blipFill rotWithShape="1">
-                    <a:blip r:embed="rId9" cstate="print">
+                    <a:blip r:embed="rId10" cstate="print">
                       <a:extLst>
                         <a:ext uri="{28A0092B-C50C-407E-A947-70E740481C1C}">
                           <a14:useLocalDpi xmlns:a14="http://schemas.microsoft.com/office/drawing/2010/main" val="0"/>
@@ -862,7 +928,6 @@
           <w:noProof/>
           <w:lang w:eastAsia="es-AR"/>
         </w:rPr>
-        <w:lastRenderedPageBreak/>
         <w:drawing>
           <wp:anchor distT="0" distB="0" distL="114300" distR="114300" simplePos="0" relativeHeight="251662336" behindDoc="1" locked="0" layoutInCell="1" allowOverlap="1" wp14:anchorId="5697D78C" wp14:editId="1A34E762">
             <wp:simplePos x="0" y="0"/>
@@ -887,7 +952,7 @@
                     <pic:cNvPicPr/>
                   </pic:nvPicPr>
                   <pic:blipFill rotWithShape="1">
-                    <a:blip r:embed="rId10" cstate="print">
+                    <a:blip r:embed="rId11" cstate="print">
                       <a:extLst>
                         <a:ext uri="{28A0092B-C50C-407E-A947-70E740481C1C}">
                           <a14:useLocalDpi xmlns:a14="http://schemas.microsoft.com/office/drawing/2010/main" val="0"/>
@@ -1094,7 +1159,7 @@
                     <pic:cNvPicPr/>
                   </pic:nvPicPr>
                   <pic:blipFill rotWithShape="1">
-                    <a:blip r:embed="rId11" cstate="print">
+                    <a:blip r:embed="rId12" cstate="print">
                       <a:extLst>
                         <a:ext uri="{28A0092B-C50C-407E-A947-70E740481C1C}">
                           <a14:useLocalDpi xmlns:a14="http://schemas.microsoft.com/office/drawing/2010/main" val="0"/>
@@ -1275,7 +1340,7 @@
                     <pic:cNvPicPr/>
                   </pic:nvPicPr>
                   <pic:blipFill rotWithShape="1">
-                    <a:blip r:embed="rId12" cstate="print">
+                    <a:blip r:embed="rId13" cstate="print">
                       <a:extLst>
                         <a:ext uri="{28A0092B-C50C-407E-A947-70E740481C1C}">
                           <a14:useLocalDpi xmlns:a14="http://schemas.microsoft.com/office/drawing/2010/main" val="0"/>
@@ -1496,7 +1561,7 @@
                     <pic:cNvPicPr/>
                   </pic:nvPicPr>
                   <pic:blipFill rotWithShape="1">
-                    <a:blip r:embed="rId13" cstate="print">
+                    <a:blip r:embed="rId14" cstate="print">
                       <a:extLst>
                         <a:ext uri="{28A0092B-C50C-407E-A947-70E740481C1C}">
                           <a14:useLocalDpi xmlns:a14="http://schemas.microsoft.com/office/drawing/2010/main" val="0"/>
@@ -1716,7 +1781,7 @@
                     <pic:cNvPicPr/>
                   </pic:nvPicPr>
                   <pic:blipFill rotWithShape="1">
-                    <a:blip r:embed="rId14" cstate="print">
+                    <a:blip r:embed="rId15" cstate="print">
                       <a:extLst>
                         <a:ext uri="{28A0092B-C50C-407E-A947-70E740481C1C}">
                           <a14:useLocalDpi xmlns:a14="http://schemas.microsoft.com/office/drawing/2010/main" val="0"/>
@@ -1834,9 +1899,13 @@
           <w:sz w:val="24"/>
           <w:szCs w:val="24"/>
         </w:rPr>
-        <w:t>Esto corresponde a una expresión</w:t>
-      </w:r>
-      <w:r>
+        <w:t>Esto corresponde a una expresión.</w:t>
+      </w:r>
+    </w:p>
+    <w:p>
+      <w:pPr>
+        <w:pStyle w:val="Prrafodelista"/>
+        <w:ind w:left="360"/>
         <w:rPr>
           <w:rFonts w:ascii="Arial" w:hAnsi="Arial" w:cs="Arial"/>
           <w:b/>
@@ -1844,13 +1913,24 @@
           <w:sz w:val="24"/>
           <w:szCs w:val="24"/>
         </w:rPr>
-        <w:t>.</w:t>
-      </w:r>
-    </w:p>
-    <w:p>
-      <w:pPr>
-        <w:pStyle w:val="Prrafodelista"/>
-        <w:ind w:left="360"/>
+      </w:pPr>
+      <w:r>
+        <w:rPr>
+          <w:rFonts w:ascii="Arial" w:hAnsi="Arial" w:cs="Arial"/>
+          <w:sz w:val="24"/>
+          <w:szCs w:val="24"/>
+        </w:rPr>
+        <w:t>System.out.println(x); // Línea 3</w:t>
+      </w:r>
+      <w:r>
+        <w:rPr>
+          <w:rFonts w:ascii="Arial" w:hAnsi="Arial" w:cs="Arial"/>
+          <w:sz w:val="24"/>
+          <w:szCs w:val="24"/>
+        </w:rPr>
+        <w:t xml:space="preserve"> </w:t>
+      </w:r>
+      <w:r>
         <w:rPr>
           <w:rFonts w:ascii="Arial" w:hAnsi="Arial" w:cs="Arial"/>
           <w:b/>
@@ -1858,71 +1938,37 @@
           <w:sz w:val="24"/>
           <w:szCs w:val="24"/>
         </w:rPr>
-      </w:pPr>
-      <w:r>
-        <w:rPr>
-          <w:rFonts w:ascii="Arial" w:hAnsi="Arial" w:cs="Arial"/>
-          <w:sz w:val="24"/>
-          <w:szCs w:val="24"/>
-        </w:rPr>
-        <w:t>System.out.println(x); // Línea 3</w:t>
-      </w:r>
-      <w:r>
-        <w:rPr>
-          <w:rFonts w:ascii="Arial" w:hAnsi="Arial" w:cs="Arial"/>
-          <w:sz w:val="24"/>
-          <w:szCs w:val="24"/>
-        </w:rPr>
-        <w:t xml:space="preserve"> </w:t>
-      </w:r>
-      <w:r>
-        <w:rPr>
-          <w:rFonts w:ascii="Arial" w:hAnsi="Arial" w:cs="Arial"/>
-          <w:b/>
-          <w:color w:val="1F497D" w:themeColor="text2"/>
-          <w:sz w:val="24"/>
-          <w:szCs w:val="24"/>
-        </w:rPr>
-        <w:t xml:space="preserve">Esto corresponde a una </w:t>
-      </w:r>
-      <w:r>
-        <w:rPr>
-          <w:rFonts w:ascii="Arial" w:hAnsi="Arial" w:cs="Arial"/>
-          <w:b/>
-          <w:color w:val="1F497D" w:themeColor="text2"/>
-          <w:sz w:val="24"/>
-          <w:szCs w:val="24"/>
-        </w:rPr>
-        <w:t>instrucción.</w:t>
-      </w:r>
-    </w:p>
-    <w:p>
-      <w:pPr>
-        <w:pStyle w:val="Prrafodelista"/>
-        <w:ind w:left="360"/>
-        <w:rPr>
-          <w:rFonts w:ascii="Arial" w:hAnsi="Arial" w:cs="Arial"/>
-          <w:sz w:val="24"/>
-          <w:szCs w:val="24"/>
-        </w:rPr>
-      </w:pPr>
-    </w:p>
-    <w:p>
-      <w:pPr>
-        <w:pStyle w:val="Prrafodelista"/>
-        <w:ind w:left="360"/>
-        <w:rPr>
-          <w:rFonts w:ascii="Arial" w:hAnsi="Arial" w:cs="Arial"/>
-          <w:sz w:val="24"/>
-          <w:szCs w:val="24"/>
-        </w:rPr>
-      </w:pPr>
-      <w:r>
-        <w:rPr>
-          <w:rFonts w:ascii="Arial" w:hAnsi="Arial" w:cs="Arial"/>
-          <w:sz w:val="24"/>
-          <w:szCs w:val="24"/>
-        </w:rPr>
+        <w:t>Esto corresponde a una instrucción.</w:t>
+      </w:r>
+    </w:p>
+    <w:p>
+      <w:pPr>
+        <w:pStyle w:val="Prrafodelista"/>
+        <w:ind w:left="360"/>
+        <w:rPr>
+          <w:rFonts w:ascii="Arial" w:hAnsi="Arial" w:cs="Arial"/>
+          <w:sz w:val="24"/>
+          <w:szCs w:val="24"/>
+        </w:rPr>
+      </w:pPr>
+    </w:p>
+    <w:p>
+      <w:pPr>
+        <w:pStyle w:val="Prrafodelista"/>
+        <w:ind w:left="360"/>
+        <w:rPr>
+          <w:rFonts w:ascii="Arial" w:hAnsi="Arial" w:cs="Arial"/>
+          <w:sz w:val="24"/>
+          <w:szCs w:val="24"/>
+        </w:rPr>
+      </w:pPr>
+      <w:r>
+        <w:rPr>
+          <w:rFonts w:ascii="Arial" w:hAnsi="Arial" w:cs="Arial"/>
+          <w:sz w:val="24"/>
+          <w:szCs w:val="24"/>
+        </w:rPr>
+        <w:lastRenderedPageBreak/>
         <w:t>La diferencia es que la expresión es una parte de código que produce valor, y la instrucción es ejecutar un comando, declarar una variable, etc.</w:t>
       </w:r>
     </w:p>
@@ -2034,7 +2080,7 @@
                     <pic:cNvPicPr/>
                   </pic:nvPicPr>
                   <pic:blipFill rotWithShape="1">
-                    <a:blip r:embed="rId15" cstate="print">
+                    <a:blip r:embed="rId16" cstate="print">
                       <a:extLst>
                         <a:ext uri="{28A0092B-C50C-407E-A947-70E740481C1C}">
                           <a14:useLocalDpi xmlns:a14="http://schemas.microsoft.com/office/drawing/2010/main" val="0"/>
@@ -2210,7 +2256,7 @@
                     <pic:cNvPicPr/>
                   </pic:nvPicPr>
                   <pic:blipFill rotWithShape="1">
-                    <a:blip r:embed="rId16" cstate="print">
+                    <a:blip r:embed="rId17" cstate="print">
                       <a:extLst>
                         <a:ext uri="{28A0092B-C50C-407E-A947-70E740481C1C}">
                           <a14:useLocalDpi xmlns:a14="http://schemas.microsoft.com/office/drawing/2010/main" val="0"/>
@@ -2329,245 +2375,6 @@
           <w:szCs w:val="24"/>
         </w:rPr>
       </w:pPr>
-      <w:proofErr w:type="gramStart"/>
-      <w:r>
-        <w:rPr>
-          <w:rFonts w:ascii="Arial" w:hAnsi="Arial" w:cs="Arial"/>
-          <w:sz w:val="24"/>
-          <w:szCs w:val="24"/>
-        </w:rPr>
-        <w:t>public</w:t>
-      </w:r>
-      <w:proofErr w:type="gramEnd"/>
-      <w:r>
-        <w:rPr>
-          <w:rFonts w:ascii="Arial" w:hAnsi="Arial" w:cs="Arial"/>
-          <w:sz w:val="24"/>
-          <w:szCs w:val="24"/>
-        </w:rPr>
-        <w:t xml:space="preserve"> </w:t>
-      </w:r>
-      <w:proofErr w:type="spellStart"/>
-      <w:r>
-        <w:rPr>
-          <w:rFonts w:ascii="Arial" w:hAnsi="Arial" w:cs="Arial"/>
-          <w:sz w:val="24"/>
-          <w:szCs w:val="24"/>
-        </w:rPr>
-        <w:t>class</w:t>
-      </w:r>
-      <w:proofErr w:type="spellEnd"/>
-      <w:r>
-        <w:rPr>
-          <w:rFonts w:ascii="Arial" w:hAnsi="Arial" w:cs="Arial"/>
-          <w:sz w:val="24"/>
-          <w:szCs w:val="24"/>
-        </w:rPr>
-        <w:t xml:space="preserve"> </w:t>
-      </w:r>
-      <w:proofErr w:type="spellStart"/>
-      <w:r>
-        <w:rPr>
-          <w:rFonts w:ascii="Arial" w:hAnsi="Arial" w:cs="Arial"/>
-          <w:sz w:val="24"/>
-          <w:szCs w:val="24"/>
-        </w:rPr>
-        <w:t>ErrorEjemplo</w:t>
-      </w:r>
-      <w:proofErr w:type="spellEnd"/>
-      <w:r>
-        <w:rPr>
-          <w:rFonts w:ascii="Arial" w:hAnsi="Arial" w:cs="Arial"/>
-          <w:sz w:val="24"/>
-          <w:szCs w:val="24"/>
-        </w:rPr>
-        <w:t xml:space="preserve"> {</w:t>
-      </w:r>
-    </w:p>
-    <w:p>
-      <w:pPr>
-        <w:pStyle w:val="Prrafodelista"/>
-        <w:ind w:left="360"/>
-        <w:rPr>
-          <w:rFonts w:ascii="Arial" w:hAnsi="Arial" w:cs="Arial"/>
-          <w:sz w:val="24"/>
-          <w:szCs w:val="24"/>
-        </w:rPr>
-      </w:pPr>
-      <w:proofErr w:type="gramStart"/>
-      <w:r>
-        <w:rPr>
-          <w:rFonts w:ascii="Arial" w:hAnsi="Arial" w:cs="Arial"/>
-          <w:sz w:val="24"/>
-          <w:szCs w:val="24"/>
-        </w:rPr>
-        <w:t>public</w:t>
-      </w:r>
-      <w:proofErr w:type="gramEnd"/>
-      <w:r>
-        <w:rPr>
-          <w:rFonts w:ascii="Arial" w:hAnsi="Arial" w:cs="Arial"/>
-          <w:sz w:val="24"/>
-          <w:szCs w:val="24"/>
-        </w:rPr>
-        <w:t xml:space="preserve"> </w:t>
-      </w:r>
-      <w:proofErr w:type="spellStart"/>
-      <w:r>
-        <w:rPr>
-          <w:rFonts w:ascii="Arial" w:hAnsi="Arial" w:cs="Arial"/>
-          <w:sz w:val="24"/>
-          <w:szCs w:val="24"/>
-        </w:rPr>
-        <w:t>static</w:t>
-      </w:r>
-      <w:proofErr w:type="spellEnd"/>
-      <w:r>
-        <w:rPr>
-          <w:rFonts w:ascii="Arial" w:hAnsi="Arial" w:cs="Arial"/>
-          <w:sz w:val="24"/>
-          <w:szCs w:val="24"/>
-        </w:rPr>
-        <w:t xml:space="preserve"> </w:t>
-      </w:r>
-      <w:proofErr w:type="spellStart"/>
-      <w:r>
-        <w:rPr>
-          <w:rFonts w:ascii="Arial" w:hAnsi="Arial" w:cs="Arial"/>
-          <w:sz w:val="24"/>
-          <w:szCs w:val="24"/>
-        </w:rPr>
-        <w:t>void</w:t>
-      </w:r>
-      <w:proofErr w:type="spellEnd"/>
-      <w:r>
-        <w:rPr>
-          <w:rFonts w:ascii="Arial" w:hAnsi="Arial" w:cs="Arial"/>
-          <w:sz w:val="24"/>
-          <w:szCs w:val="24"/>
-        </w:rPr>
-        <w:t xml:space="preserve"> </w:t>
-      </w:r>
-      <w:proofErr w:type="spellStart"/>
-      <w:r>
-        <w:rPr>
-          <w:rFonts w:ascii="Arial" w:hAnsi="Arial" w:cs="Arial"/>
-          <w:sz w:val="24"/>
-          <w:szCs w:val="24"/>
-        </w:rPr>
-        <w:t>main</w:t>
-      </w:r>
-      <w:proofErr w:type="spellEnd"/>
-      <w:r>
-        <w:rPr>
-          <w:rFonts w:ascii="Arial" w:hAnsi="Arial" w:cs="Arial"/>
-          <w:sz w:val="24"/>
-          <w:szCs w:val="24"/>
-        </w:rPr>
-        <w:t>(</w:t>
-      </w:r>
-      <w:proofErr w:type="spellStart"/>
-      <w:r>
-        <w:rPr>
-          <w:rFonts w:ascii="Arial" w:hAnsi="Arial" w:cs="Arial"/>
-          <w:sz w:val="24"/>
-          <w:szCs w:val="24"/>
-        </w:rPr>
-        <w:t>String</w:t>
-      </w:r>
-      <w:proofErr w:type="spellEnd"/>
-      <w:r>
-        <w:rPr>
-          <w:rFonts w:ascii="Arial" w:hAnsi="Arial" w:cs="Arial"/>
-          <w:sz w:val="24"/>
-          <w:szCs w:val="24"/>
-        </w:rPr>
-        <w:t xml:space="preserve">[] </w:t>
-      </w:r>
-      <w:proofErr w:type="spellStart"/>
-      <w:r>
-        <w:rPr>
-          <w:rFonts w:ascii="Arial" w:hAnsi="Arial" w:cs="Arial"/>
-          <w:sz w:val="24"/>
-          <w:szCs w:val="24"/>
-        </w:rPr>
-        <w:t>args</w:t>
-      </w:r>
-      <w:proofErr w:type="spellEnd"/>
-      <w:r>
-        <w:rPr>
-          <w:rFonts w:ascii="Arial" w:hAnsi="Arial" w:cs="Arial"/>
-          <w:sz w:val="24"/>
-          <w:szCs w:val="24"/>
-        </w:rPr>
-        <w:t>) {</w:t>
-      </w:r>
-    </w:p>
-    <w:p>
-      <w:pPr>
-        <w:pStyle w:val="Prrafodelista"/>
-        <w:ind w:left="360"/>
-        <w:rPr>
-          <w:rFonts w:ascii="Arial" w:hAnsi="Arial" w:cs="Arial"/>
-          <w:sz w:val="24"/>
-          <w:szCs w:val="24"/>
-        </w:rPr>
-      </w:pPr>
-      <w:r>
-        <w:rPr>
-          <w:rFonts w:ascii="Arial" w:hAnsi="Arial" w:cs="Arial"/>
-          <w:sz w:val="24"/>
-          <w:szCs w:val="24"/>
-        </w:rPr>
-        <w:t xml:space="preserve">Scanner </w:t>
-      </w:r>
-      <w:proofErr w:type="spellStart"/>
-      <w:r>
-        <w:rPr>
-          <w:rFonts w:ascii="Arial" w:hAnsi="Arial" w:cs="Arial"/>
-          <w:sz w:val="24"/>
-          <w:szCs w:val="24"/>
-        </w:rPr>
-        <w:t>scanner</w:t>
-      </w:r>
-      <w:proofErr w:type="spellEnd"/>
-      <w:r>
-        <w:rPr>
-          <w:rFonts w:ascii="Arial" w:hAnsi="Arial" w:cs="Arial"/>
-          <w:sz w:val="24"/>
-          <w:szCs w:val="24"/>
-        </w:rPr>
-        <w:t xml:space="preserve"> = new </w:t>
-      </w:r>
-      <w:proofErr w:type="gramStart"/>
-      <w:r>
-        <w:rPr>
-          <w:rFonts w:ascii="Arial" w:hAnsi="Arial" w:cs="Arial"/>
-          <w:sz w:val="24"/>
-          <w:szCs w:val="24"/>
-        </w:rPr>
-        <w:t>Scanner(</w:t>
-      </w:r>
-      <w:proofErr w:type="gramEnd"/>
-      <w:r>
-        <w:rPr>
-          <w:rFonts w:ascii="Arial" w:hAnsi="Arial" w:cs="Arial"/>
-          <w:sz w:val="24"/>
-          <w:szCs w:val="24"/>
-        </w:rPr>
-        <w:t>System.in);</w:t>
-      </w:r>
-    </w:p>
-    <w:p>
-      <w:pPr>
-        <w:pStyle w:val="Prrafodelista"/>
-        <w:ind w:left="360"/>
-        <w:rPr>
-          <w:rFonts w:ascii="Arial" w:hAnsi="Arial" w:cs="Arial"/>
-          <w:sz w:val="24"/>
-          <w:szCs w:val="24"/>
-        </w:rPr>
-      </w:pPr>
       <w:proofErr w:type="spellStart"/>
       <w:proofErr w:type="gramStart"/>
       <w:r>
@@ -2576,17 +2383,9 @@
           <w:sz w:val="24"/>
           <w:szCs w:val="24"/>
         </w:rPr>
-        <w:t>System.out.print</w:t>
+        <w:t>public</w:t>
       </w:r>
       <w:proofErr w:type="spellEnd"/>
-      <w:r>
-        <w:rPr>
-          <w:rFonts w:ascii="Arial" w:hAnsi="Arial" w:cs="Arial"/>
-          <w:sz w:val="24"/>
-          <w:szCs w:val="24"/>
-        </w:rPr>
-        <w:t>(</w:t>
-      </w:r>
       <w:proofErr w:type="gramEnd"/>
       <w:r>
         <w:rPr>
@@ -2594,19 +2393,8 @@
           <w:sz w:val="24"/>
           <w:szCs w:val="24"/>
         </w:rPr>
-        <w:t>"Ingresa tu nombre: ");</w:t>
-      </w:r>
-    </w:p>
-    <w:p>
-      <w:pPr>
-        <w:pStyle w:val="Prrafodelista"/>
-        <w:ind w:left="360"/>
-        <w:rPr>
-          <w:rFonts w:ascii="Arial" w:hAnsi="Arial" w:cs="Arial"/>
-          <w:sz w:val="24"/>
-          <w:szCs w:val="24"/>
-        </w:rPr>
-      </w:pPr>
+        <w:t xml:space="preserve"> </w:t>
+      </w:r>
       <w:proofErr w:type="spellStart"/>
       <w:r>
         <w:rPr>
@@ -2614,7 +2402,7 @@
           <w:sz w:val="24"/>
           <w:szCs w:val="24"/>
         </w:rPr>
-        <w:t>String</w:t>
+        <w:t>class</w:t>
       </w:r>
       <w:proofErr w:type="spellEnd"/>
       <w:r>
@@ -2623,8 +2411,37 @@
           <w:sz w:val="24"/>
           <w:szCs w:val="24"/>
         </w:rPr>
-        <w:t xml:space="preserve"> nombre = </w:t>
-      </w:r>
+        <w:t xml:space="preserve"> </w:t>
+      </w:r>
+      <w:proofErr w:type="spellStart"/>
+      <w:r>
+        <w:rPr>
+          <w:rFonts w:ascii="Arial" w:hAnsi="Arial" w:cs="Arial"/>
+          <w:sz w:val="24"/>
+          <w:szCs w:val="24"/>
+        </w:rPr>
+        <w:t>ErrorEjemplo</w:t>
+      </w:r>
+      <w:proofErr w:type="spellEnd"/>
+      <w:r>
+        <w:rPr>
+          <w:rFonts w:ascii="Arial" w:hAnsi="Arial" w:cs="Arial"/>
+          <w:sz w:val="24"/>
+          <w:szCs w:val="24"/>
+        </w:rPr>
+        <w:t xml:space="preserve"> {</w:t>
+      </w:r>
+    </w:p>
+    <w:p>
+      <w:pPr>
+        <w:pStyle w:val="Prrafodelista"/>
+        <w:ind w:left="360"/>
+        <w:rPr>
+          <w:rFonts w:ascii="Arial" w:hAnsi="Arial" w:cs="Arial"/>
+          <w:sz w:val="24"/>
+          <w:szCs w:val="24"/>
+        </w:rPr>
+      </w:pPr>
       <w:proofErr w:type="spellStart"/>
       <w:proofErr w:type="gramStart"/>
       <w:r>
@@ -2633,248 +2450,9 @@
           <w:sz w:val="24"/>
           <w:szCs w:val="24"/>
         </w:rPr>
-        <w:t>scanner.nextInt</w:t>
+        <w:t>public</w:t>
       </w:r>
       <w:proofErr w:type="spellEnd"/>
-      <w:r>
-        <w:rPr>
-          <w:rFonts w:ascii="Arial" w:hAnsi="Arial" w:cs="Arial"/>
-          <w:sz w:val="24"/>
-          <w:szCs w:val="24"/>
-        </w:rPr>
-        <w:t>(</w:t>
-      </w:r>
-      <w:proofErr w:type="gramEnd"/>
-      <w:r>
-        <w:rPr>
-          <w:rFonts w:ascii="Arial" w:hAnsi="Arial" w:cs="Arial"/>
-          <w:sz w:val="24"/>
-          <w:szCs w:val="24"/>
-        </w:rPr>
-        <w:t>); // ERROR</w:t>
-      </w:r>
-    </w:p>
-    <w:p>
-      <w:pPr>
-        <w:pStyle w:val="Prrafodelista"/>
-        <w:ind w:left="360"/>
-        <w:rPr>
-          <w:rFonts w:ascii="Arial" w:hAnsi="Arial" w:cs="Arial"/>
-          <w:sz w:val="24"/>
-          <w:szCs w:val="24"/>
-        </w:rPr>
-      </w:pPr>
-      <w:proofErr w:type="gramStart"/>
-      <w:r>
-        <w:rPr>
-          <w:rFonts w:ascii="Arial" w:hAnsi="Arial" w:cs="Arial"/>
-          <w:sz w:val="24"/>
-          <w:szCs w:val="24"/>
-        </w:rPr>
-        <w:t>System.out.println(</w:t>
-      </w:r>
-      <w:proofErr w:type="gramEnd"/>
-      <w:r>
-        <w:rPr>
-          <w:rFonts w:ascii="Arial" w:hAnsi="Arial" w:cs="Arial"/>
-          <w:sz w:val="24"/>
-          <w:szCs w:val="24"/>
-        </w:rPr>
-        <w:t>"Hola, " + nombre);</w:t>
-      </w:r>
-    </w:p>
-    <w:p>
-      <w:pPr>
-        <w:pStyle w:val="Prrafodelista"/>
-        <w:ind w:left="360"/>
-        <w:rPr>
-          <w:rFonts w:ascii="Arial" w:hAnsi="Arial" w:cs="Arial"/>
-          <w:sz w:val="24"/>
-          <w:szCs w:val="24"/>
-        </w:rPr>
-      </w:pPr>
-      <w:r>
-        <w:rPr>
-          <w:rFonts w:ascii="Arial" w:hAnsi="Arial" w:cs="Arial"/>
-          <w:sz w:val="24"/>
-          <w:szCs w:val="24"/>
-        </w:rPr>
-        <w:t>}</w:t>
-      </w:r>
-    </w:p>
-    <w:p>
-      <w:pPr>
-        <w:pStyle w:val="Prrafodelista"/>
-        <w:ind w:left="360"/>
-        <w:rPr>
-          <w:rFonts w:ascii="Arial" w:hAnsi="Arial" w:cs="Arial"/>
-          <w:sz w:val="24"/>
-          <w:szCs w:val="24"/>
-        </w:rPr>
-      </w:pPr>
-      <w:r>
-        <w:rPr>
-          <w:rFonts w:ascii="Arial" w:hAnsi="Arial" w:cs="Arial"/>
-          <w:sz w:val="24"/>
-          <w:szCs w:val="24"/>
-        </w:rPr>
-        <w:t>}</w:t>
-      </w:r>
-    </w:p>
-    <w:p>
-      <w:pPr>
-        <w:pStyle w:val="Prrafodelista"/>
-        <w:ind w:left="360"/>
-        <w:rPr>
-          <w:sz w:val="24"/>
-          <w:szCs w:val="24"/>
-        </w:rPr>
-      </w:pPr>
-    </w:p>
-    <w:p>
-      <w:pPr>
-        <w:pStyle w:val="Prrafodelista"/>
-        <w:ind w:left="360"/>
-        <w:rPr>
-          <w:sz w:val="24"/>
-          <w:szCs w:val="24"/>
-        </w:rPr>
-      </w:pPr>
-    </w:p>
-    <w:p>
-      <w:pPr>
-        <w:pStyle w:val="Prrafodelista"/>
-        <w:ind w:left="360"/>
-        <w:rPr>
-          <w:sz w:val="24"/>
-          <w:szCs w:val="24"/>
-        </w:rPr>
-      </w:pPr>
-    </w:p>
-    <w:p>
-      <w:pPr>
-        <w:pStyle w:val="Prrafodelista"/>
-        <w:ind w:left="360"/>
-        <w:rPr>
-          <w:sz w:val="24"/>
-          <w:szCs w:val="24"/>
-        </w:rPr>
-      </w:pPr>
-    </w:p>
-    <w:p>
-      <w:pPr>
-        <w:pStyle w:val="Prrafodelista"/>
-        <w:ind w:left="360"/>
-        <w:rPr>
-          <w:rFonts w:ascii="Arial" w:hAnsi="Arial" w:cs="Arial"/>
-          <w:sz w:val="24"/>
-          <w:szCs w:val="24"/>
-        </w:rPr>
-      </w:pPr>
-      <w:proofErr w:type="gramStart"/>
-      <w:r>
-        <w:rPr>
-          <w:rFonts w:ascii="Arial" w:hAnsi="Arial" w:cs="Arial"/>
-          <w:sz w:val="24"/>
-          <w:szCs w:val="24"/>
-        </w:rPr>
-        <w:lastRenderedPageBreak/>
-        <w:t>import</w:t>
-      </w:r>
-      <w:proofErr w:type="gramEnd"/>
-      <w:r>
-        <w:rPr>
-          <w:rFonts w:ascii="Arial" w:hAnsi="Arial" w:cs="Arial"/>
-          <w:sz w:val="24"/>
-          <w:szCs w:val="24"/>
-        </w:rPr>
-        <w:t xml:space="preserve"> java.util.Scanner;</w:t>
-      </w:r>
-    </w:p>
-    <w:p>
-      <w:pPr>
-        <w:pStyle w:val="Prrafodelista"/>
-        <w:ind w:left="360"/>
-        <w:rPr>
-          <w:rFonts w:ascii="Arial" w:hAnsi="Arial" w:cs="Arial"/>
-          <w:sz w:val="24"/>
-          <w:szCs w:val="24"/>
-        </w:rPr>
-      </w:pPr>
-      <w:proofErr w:type="gramStart"/>
-      <w:r>
-        <w:rPr>
-          <w:rFonts w:ascii="Arial" w:hAnsi="Arial" w:cs="Arial"/>
-          <w:sz w:val="24"/>
-          <w:szCs w:val="24"/>
-        </w:rPr>
-        <w:t>public</w:t>
-      </w:r>
-      <w:proofErr w:type="gramEnd"/>
-      <w:r>
-        <w:rPr>
-          <w:rFonts w:ascii="Arial" w:hAnsi="Arial" w:cs="Arial"/>
-          <w:sz w:val="24"/>
-          <w:szCs w:val="24"/>
-        </w:rPr>
-        <w:t xml:space="preserve"> </w:t>
-      </w:r>
-      <w:proofErr w:type="spellStart"/>
-      <w:r>
-        <w:rPr>
-          <w:rFonts w:ascii="Arial" w:hAnsi="Arial" w:cs="Arial"/>
-          <w:sz w:val="24"/>
-          <w:szCs w:val="24"/>
-        </w:rPr>
-        <w:t>class</w:t>
-      </w:r>
-      <w:proofErr w:type="spellEnd"/>
-      <w:r>
-        <w:rPr>
-          <w:rFonts w:ascii="Arial" w:hAnsi="Arial" w:cs="Arial"/>
-          <w:sz w:val="24"/>
-          <w:szCs w:val="24"/>
-        </w:rPr>
-        <w:t xml:space="preserve"> </w:t>
-      </w:r>
-      <w:proofErr w:type="spellStart"/>
-      <w:r>
-        <w:rPr>
-          <w:rFonts w:ascii="Arial" w:hAnsi="Arial" w:cs="Arial"/>
-          <w:sz w:val="24"/>
-          <w:szCs w:val="24"/>
-        </w:rPr>
-        <w:t>ErrorEjemplo</w:t>
-      </w:r>
-      <w:proofErr w:type="spellEnd"/>
-      <w:r>
-        <w:rPr>
-          <w:rFonts w:ascii="Arial" w:hAnsi="Arial" w:cs="Arial"/>
-          <w:sz w:val="24"/>
-          <w:szCs w:val="24"/>
-        </w:rPr>
-        <w:t xml:space="preserve"> {</w:t>
-      </w:r>
-    </w:p>
-    <w:p>
-      <w:pPr>
-        <w:pStyle w:val="Prrafodelista"/>
-        <w:ind w:left="360"/>
-        <w:rPr>
-          <w:rFonts w:ascii="Arial" w:hAnsi="Arial" w:cs="Arial"/>
-          <w:sz w:val="24"/>
-          <w:szCs w:val="24"/>
-        </w:rPr>
-      </w:pPr>
-      <w:proofErr w:type="gramStart"/>
-      <w:r>
-        <w:rPr>
-          <w:rFonts w:ascii="Arial" w:hAnsi="Arial" w:cs="Arial"/>
-          <w:sz w:val="24"/>
-          <w:szCs w:val="24"/>
-        </w:rPr>
-        <w:t>public</w:t>
-      </w:r>
       <w:proofErr w:type="gramEnd"/>
       <w:r>
         <w:rPr>
@@ -3075,6 +2653,482 @@
         <w:ind w:left="360"/>
         <w:rPr>
           <w:rFonts w:ascii="Arial" w:hAnsi="Arial" w:cs="Arial"/>
+          <w:sz w:val="24"/>
+          <w:szCs w:val="24"/>
+        </w:rPr>
+      </w:pPr>
+      <w:proofErr w:type="spellStart"/>
+      <w:r>
+        <w:rPr>
+          <w:rFonts w:ascii="Arial" w:hAnsi="Arial" w:cs="Arial"/>
+          <w:sz w:val="24"/>
+          <w:szCs w:val="24"/>
+        </w:rPr>
+        <w:t>String</w:t>
+      </w:r>
+      <w:proofErr w:type="spellEnd"/>
+      <w:r>
+        <w:rPr>
+          <w:rFonts w:ascii="Arial" w:hAnsi="Arial" w:cs="Arial"/>
+          <w:sz w:val="24"/>
+          <w:szCs w:val="24"/>
+        </w:rPr>
+        <w:t xml:space="preserve"> nombre = </w:t>
+      </w:r>
+      <w:proofErr w:type="spellStart"/>
+      <w:proofErr w:type="gramStart"/>
+      <w:r>
+        <w:rPr>
+          <w:rFonts w:ascii="Arial" w:hAnsi="Arial" w:cs="Arial"/>
+          <w:sz w:val="24"/>
+          <w:szCs w:val="24"/>
+        </w:rPr>
+        <w:t>scanner.nextInt</w:t>
+      </w:r>
+      <w:proofErr w:type="spellEnd"/>
+      <w:r>
+        <w:rPr>
+          <w:rFonts w:ascii="Arial" w:hAnsi="Arial" w:cs="Arial"/>
+          <w:sz w:val="24"/>
+          <w:szCs w:val="24"/>
+        </w:rPr>
+        <w:t>(</w:t>
+      </w:r>
+      <w:proofErr w:type="gramEnd"/>
+      <w:r>
+        <w:rPr>
+          <w:rFonts w:ascii="Arial" w:hAnsi="Arial" w:cs="Arial"/>
+          <w:sz w:val="24"/>
+          <w:szCs w:val="24"/>
+        </w:rPr>
+        <w:t>); // ERROR</w:t>
+      </w:r>
+    </w:p>
+    <w:p>
+      <w:pPr>
+        <w:pStyle w:val="Prrafodelista"/>
+        <w:ind w:left="360"/>
+        <w:rPr>
+          <w:rFonts w:ascii="Arial" w:hAnsi="Arial" w:cs="Arial"/>
+          <w:sz w:val="24"/>
+          <w:szCs w:val="24"/>
+        </w:rPr>
+      </w:pPr>
+      <w:proofErr w:type="gramStart"/>
+      <w:r>
+        <w:rPr>
+          <w:rFonts w:ascii="Arial" w:hAnsi="Arial" w:cs="Arial"/>
+          <w:sz w:val="24"/>
+          <w:szCs w:val="24"/>
+        </w:rPr>
+        <w:lastRenderedPageBreak/>
+        <w:t>System.out.println(</w:t>
+      </w:r>
+      <w:proofErr w:type="gramEnd"/>
+      <w:r>
+        <w:rPr>
+          <w:rFonts w:ascii="Arial" w:hAnsi="Arial" w:cs="Arial"/>
+          <w:sz w:val="24"/>
+          <w:szCs w:val="24"/>
+        </w:rPr>
+        <w:t>"Hola, " + nombre);</w:t>
+      </w:r>
+    </w:p>
+    <w:p>
+      <w:pPr>
+        <w:pStyle w:val="Prrafodelista"/>
+        <w:ind w:left="360"/>
+        <w:rPr>
+          <w:rFonts w:ascii="Arial" w:hAnsi="Arial" w:cs="Arial"/>
+          <w:sz w:val="24"/>
+          <w:szCs w:val="24"/>
+        </w:rPr>
+      </w:pPr>
+      <w:r>
+        <w:rPr>
+          <w:rFonts w:ascii="Arial" w:hAnsi="Arial" w:cs="Arial"/>
+          <w:sz w:val="24"/>
+          <w:szCs w:val="24"/>
+        </w:rPr>
+        <w:t>}</w:t>
+      </w:r>
+    </w:p>
+    <w:p>
+      <w:pPr>
+        <w:pStyle w:val="Prrafodelista"/>
+        <w:ind w:left="360"/>
+        <w:rPr>
+          <w:rFonts w:ascii="Arial" w:hAnsi="Arial" w:cs="Arial"/>
+          <w:sz w:val="24"/>
+          <w:szCs w:val="24"/>
+        </w:rPr>
+      </w:pPr>
+      <w:r>
+        <w:rPr>
+          <w:rFonts w:ascii="Arial" w:hAnsi="Arial" w:cs="Arial"/>
+          <w:sz w:val="24"/>
+          <w:szCs w:val="24"/>
+        </w:rPr>
+        <w:t>}</w:t>
+      </w:r>
+    </w:p>
+    <w:p>
+      <w:pPr>
+        <w:pStyle w:val="Prrafodelista"/>
+        <w:ind w:left="360"/>
+        <w:rPr>
+          <w:sz w:val="24"/>
+          <w:szCs w:val="24"/>
+        </w:rPr>
+      </w:pPr>
+    </w:p>
+    <w:p>
+      <w:pPr>
+        <w:pStyle w:val="Prrafodelista"/>
+        <w:ind w:left="360"/>
+        <w:rPr>
+          <w:sz w:val="24"/>
+          <w:szCs w:val="24"/>
+        </w:rPr>
+      </w:pPr>
+    </w:p>
+    <w:p>
+      <w:pPr>
+        <w:pStyle w:val="Prrafodelista"/>
+        <w:ind w:left="360"/>
+        <w:rPr>
+          <w:sz w:val="24"/>
+          <w:szCs w:val="24"/>
+        </w:rPr>
+      </w:pPr>
+    </w:p>
+    <w:p>
+      <w:pPr>
+        <w:pStyle w:val="Prrafodelista"/>
+        <w:ind w:left="360"/>
+        <w:rPr>
+          <w:sz w:val="24"/>
+          <w:szCs w:val="24"/>
+        </w:rPr>
+      </w:pPr>
+    </w:p>
+    <w:p>
+      <w:pPr>
+        <w:pStyle w:val="Prrafodelista"/>
+        <w:ind w:left="360"/>
+        <w:rPr>
+          <w:rFonts w:ascii="Arial" w:hAnsi="Arial" w:cs="Arial"/>
+          <w:sz w:val="24"/>
+          <w:szCs w:val="24"/>
+        </w:rPr>
+      </w:pPr>
+      <w:proofErr w:type="gramStart"/>
+      <w:r>
+        <w:rPr>
+          <w:rFonts w:ascii="Arial" w:hAnsi="Arial" w:cs="Arial"/>
+          <w:sz w:val="24"/>
+          <w:szCs w:val="24"/>
+        </w:rPr>
+        <w:t>import</w:t>
+      </w:r>
+      <w:proofErr w:type="gramEnd"/>
+      <w:r>
+        <w:rPr>
+          <w:rFonts w:ascii="Arial" w:hAnsi="Arial" w:cs="Arial"/>
+          <w:sz w:val="24"/>
+          <w:szCs w:val="24"/>
+        </w:rPr>
+        <w:t xml:space="preserve"> java.util.Scanner;</w:t>
+      </w:r>
+    </w:p>
+    <w:p>
+      <w:pPr>
+        <w:pStyle w:val="Prrafodelista"/>
+        <w:ind w:left="360"/>
+        <w:rPr>
+          <w:rFonts w:ascii="Arial" w:hAnsi="Arial" w:cs="Arial"/>
+          <w:sz w:val="24"/>
+          <w:szCs w:val="24"/>
+        </w:rPr>
+      </w:pPr>
+      <w:proofErr w:type="spellStart"/>
+      <w:proofErr w:type="gramStart"/>
+      <w:r>
+        <w:rPr>
+          <w:rFonts w:ascii="Arial" w:hAnsi="Arial" w:cs="Arial"/>
+          <w:sz w:val="24"/>
+          <w:szCs w:val="24"/>
+        </w:rPr>
+        <w:t>public</w:t>
+      </w:r>
+      <w:proofErr w:type="spellEnd"/>
+      <w:proofErr w:type="gramEnd"/>
+      <w:r>
+        <w:rPr>
+          <w:rFonts w:ascii="Arial" w:hAnsi="Arial" w:cs="Arial"/>
+          <w:sz w:val="24"/>
+          <w:szCs w:val="24"/>
+        </w:rPr>
+        <w:t xml:space="preserve"> </w:t>
+      </w:r>
+      <w:proofErr w:type="spellStart"/>
+      <w:r>
+        <w:rPr>
+          <w:rFonts w:ascii="Arial" w:hAnsi="Arial" w:cs="Arial"/>
+          <w:sz w:val="24"/>
+          <w:szCs w:val="24"/>
+        </w:rPr>
+        <w:t>class</w:t>
+      </w:r>
+      <w:proofErr w:type="spellEnd"/>
+      <w:r>
+        <w:rPr>
+          <w:rFonts w:ascii="Arial" w:hAnsi="Arial" w:cs="Arial"/>
+          <w:sz w:val="24"/>
+          <w:szCs w:val="24"/>
+        </w:rPr>
+        <w:t xml:space="preserve"> </w:t>
+      </w:r>
+      <w:proofErr w:type="spellStart"/>
+      <w:r>
+        <w:rPr>
+          <w:rFonts w:ascii="Arial" w:hAnsi="Arial" w:cs="Arial"/>
+          <w:sz w:val="24"/>
+          <w:szCs w:val="24"/>
+        </w:rPr>
+        <w:t>ErrorEjemplo</w:t>
+      </w:r>
+      <w:proofErr w:type="spellEnd"/>
+      <w:r>
+        <w:rPr>
+          <w:rFonts w:ascii="Arial" w:hAnsi="Arial" w:cs="Arial"/>
+          <w:sz w:val="24"/>
+          <w:szCs w:val="24"/>
+        </w:rPr>
+        <w:t xml:space="preserve"> {</w:t>
+      </w:r>
+    </w:p>
+    <w:p>
+      <w:pPr>
+        <w:pStyle w:val="Prrafodelista"/>
+        <w:ind w:left="360"/>
+        <w:rPr>
+          <w:rFonts w:ascii="Arial" w:hAnsi="Arial" w:cs="Arial"/>
+          <w:sz w:val="24"/>
+          <w:szCs w:val="24"/>
+        </w:rPr>
+      </w:pPr>
+      <w:proofErr w:type="spellStart"/>
+      <w:proofErr w:type="gramStart"/>
+      <w:r>
+        <w:rPr>
+          <w:rFonts w:ascii="Arial" w:hAnsi="Arial" w:cs="Arial"/>
+          <w:sz w:val="24"/>
+          <w:szCs w:val="24"/>
+        </w:rPr>
+        <w:t>public</w:t>
+      </w:r>
+      <w:proofErr w:type="spellEnd"/>
+      <w:proofErr w:type="gramEnd"/>
+      <w:r>
+        <w:rPr>
+          <w:rFonts w:ascii="Arial" w:hAnsi="Arial" w:cs="Arial"/>
+          <w:sz w:val="24"/>
+          <w:szCs w:val="24"/>
+        </w:rPr>
+        <w:t xml:space="preserve"> </w:t>
+      </w:r>
+      <w:proofErr w:type="spellStart"/>
+      <w:r>
+        <w:rPr>
+          <w:rFonts w:ascii="Arial" w:hAnsi="Arial" w:cs="Arial"/>
+          <w:sz w:val="24"/>
+          <w:szCs w:val="24"/>
+        </w:rPr>
+        <w:t>static</w:t>
+      </w:r>
+      <w:proofErr w:type="spellEnd"/>
+      <w:r>
+        <w:rPr>
+          <w:rFonts w:ascii="Arial" w:hAnsi="Arial" w:cs="Arial"/>
+          <w:sz w:val="24"/>
+          <w:szCs w:val="24"/>
+        </w:rPr>
+        <w:t xml:space="preserve"> </w:t>
+      </w:r>
+      <w:proofErr w:type="spellStart"/>
+      <w:r>
+        <w:rPr>
+          <w:rFonts w:ascii="Arial" w:hAnsi="Arial" w:cs="Arial"/>
+          <w:sz w:val="24"/>
+          <w:szCs w:val="24"/>
+        </w:rPr>
+        <w:t>void</w:t>
+      </w:r>
+      <w:proofErr w:type="spellEnd"/>
+      <w:r>
+        <w:rPr>
+          <w:rFonts w:ascii="Arial" w:hAnsi="Arial" w:cs="Arial"/>
+          <w:sz w:val="24"/>
+          <w:szCs w:val="24"/>
+        </w:rPr>
+        <w:t xml:space="preserve"> </w:t>
+      </w:r>
+      <w:proofErr w:type="spellStart"/>
+      <w:r>
+        <w:rPr>
+          <w:rFonts w:ascii="Arial" w:hAnsi="Arial" w:cs="Arial"/>
+          <w:sz w:val="24"/>
+          <w:szCs w:val="24"/>
+        </w:rPr>
+        <w:t>main</w:t>
+      </w:r>
+      <w:proofErr w:type="spellEnd"/>
+      <w:r>
+        <w:rPr>
+          <w:rFonts w:ascii="Arial" w:hAnsi="Arial" w:cs="Arial"/>
+          <w:sz w:val="24"/>
+          <w:szCs w:val="24"/>
+        </w:rPr>
+        <w:t>(</w:t>
+      </w:r>
+      <w:proofErr w:type="spellStart"/>
+      <w:r>
+        <w:rPr>
+          <w:rFonts w:ascii="Arial" w:hAnsi="Arial" w:cs="Arial"/>
+          <w:sz w:val="24"/>
+          <w:szCs w:val="24"/>
+        </w:rPr>
+        <w:t>String</w:t>
+      </w:r>
+      <w:proofErr w:type="spellEnd"/>
+      <w:r>
+        <w:rPr>
+          <w:rFonts w:ascii="Arial" w:hAnsi="Arial" w:cs="Arial"/>
+          <w:sz w:val="24"/>
+          <w:szCs w:val="24"/>
+        </w:rPr>
+        <w:t xml:space="preserve">[] </w:t>
+      </w:r>
+      <w:proofErr w:type="spellStart"/>
+      <w:r>
+        <w:rPr>
+          <w:rFonts w:ascii="Arial" w:hAnsi="Arial" w:cs="Arial"/>
+          <w:sz w:val="24"/>
+          <w:szCs w:val="24"/>
+        </w:rPr>
+        <w:t>args</w:t>
+      </w:r>
+      <w:proofErr w:type="spellEnd"/>
+      <w:r>
+        <w:rPr>
+          <w:rFonts w:ascii="Arial" w:hAnsi="Arial" w:cs="Arial"/>
+          <w:sz w:val="24"/>
+          <w:szCs w:val="24"/>
+        </w:rPr>
+        <w:t>) {</w:t>
+      </w:r>
+    </w:p>
+    <w:p>
+      <w:pPr>
+        <w:pStyle w:val="Prrafodelista"/>
+        <w:ind w:left="360"/>
+        <w:rPr>
+          <w:rFonts w:ascii="Arial" w:hAnsi="Arial" w:cs="Arial"/>
+          <w:sz w:val="24"/>
+          <w:szCs w:val="24"/>
+        </w:rPr>
+      </w:pPr>
+      <w:r>
+        <w:rPr>
+          <w:rFonts w:ascii="Arial" w:hAnsi="Arial" w:cs="Arial"/>
+          <w:sz w:val="24"/>
+          <w:szCs w:val="24"/>
+        </w:rPr>
+        <w:t xml:space="preserve">Scanner </w:t>
+      </w:r>
+      <w:proofErr w:type="spellStart"/>
+      <w:r>
+        <w:rPr>
+          <w:rFonts w:ascii="Arial" w:hAnsi="Arial" w:cs="Arial"/>
+          <w:sz w:val="24"/>
+          <w:szCs w:val="24"/>
+        </w:rPr>
+        <w:t>scanner</w:t>
+      </w:r>
+      <w:proofErr w:type="spellEnd"/>
+      <w:r>
+        <w:rPr>
+          <w:rFonts w:ascii="Arial" w:hAnsi="Arial" w:cs="Arial"/>
+          <w:sz w:val="24"/>
+          <w:szCs w:val="24"/>
+        </w:rPr>
+        <w:t xml:space="preserve"> = new </w:t>
+      </w:r>
+      <w:proofErr w:type="gramStart"/>
+      <w:r>
+        <w:rPr>
+          <w:rFonts w:ascii="Arial" w:hAnsi="Arial" w:cs="Arial"/>
+          <w:sz w:val="24"/>
+          <w:szCs w:val="24"/>
+        </w:rPr>
+        <w:t>Scanner(</w:t>
+      </w:r>
+      <w:proofErr w:type="gramEnd"/>
+      <w:r>
+        <w:rPr>
+          <w:rFonts w:ascii="Arial" w:hAnsi="Arial" w:cs="Arial"/>
+          <w:sz w:val="24"/>
+          <w:szCs w:val="24"/>
+        </w:rPr>
+        <w:t>System.in);</w:t>
+      </w:r>
+    </w:p>
+    <w:p>
+      <w:pPr>
+        <w:pStyle w:val="Prrafodelista"/>
+        <w:ind w:left="360"/>
+        <w:rPr>
+          <w:rFonts w:ascii="Arial" w:hAnsi="Arial" w:cs="Arial"/>
+          <w:sz w:val="24"/>
+          <w:szCs w:val="24"/>
+        </w:rPr>
+      </w:pPr>
+      <w:proofErr w:type="spellStart"/>
+      <w:proofErr w:type="gramStart"/>
+      <w:r>
+        <w:rPr>
+          <w:rFonts w:ascii="Arial" w:hAnsi="Arial" w:cs="Arial"/>
+          <w:sz w:val="24"/>
+          <w:szCs w:val="24"/>
+        </w:rPr>
+        <w:t>System.out.print</w:t>
+      </w:r>
+      <w:proofErr w:type="spellEnd"/>
+      <w:r>
+        <w:rPr>
+          <w:rFonts w:ascii="Arial" w:hAnsi="Arial" w:cs="Arial"/>
+          <w:sz w:val="24"/>
+          <w:szCs w:val="24"/>
+        </w:rPr>
+        <w:t>(</w:t>
+      </w:r>
+      <w:proofErr w:type="gramEnd"/>
+      <w:r>
+        <w:rPr>
+          <w:rFonts w:ascii="Arial" w:hAnsi="Arial" w:cs="Arial"/>
+          <w:sz w:val="24"/>
+          <w:szCs w:val="24"/>
+        </w:rPr>
+        <w:t>"Ingresa tu nombre: ");</w:t>
+      </w:r>
+    </w:p>
+    <w:p>
+      <w:pPr>
+        <w:pStyle w:val="Prrafodelista"/>
+        <w:ind w:left="360"/>
+        <w:rPr>
+          <w:rFonts w:ascii="Arial" w:hAnsi="Arial" w:cs="Arial"/>
           <w:b/>
           <w:color w:val="FF0000"/>
           <w:sz w:val="24"/>
@@ -3135,17 +3189,7 @@
           <w:sz w:val="24"/>
           <w:szCs w:val="24"/>
         </w:rPr>
-        <w:t>); // ERROR</w:t>
-      </w:r>
-      <w:r>
-        <w:rPr>
-          <w:rFonts w:ascii="Arial" w:hAnsi="Arial" w:cs="Arial"/>
-          <w:b/>
-          <w:color w:val="FF0000"/>
-          <w:sz w:val="24"/>
-          <w:szCs w:val="24"/>
-        </w:rPr>
-        <w:t xml:space="preserve"> solucionado</w:t>
+        <w:t>); // ERROR solucionado</w:t>
       </w:r>
     </w:p>
     <w:p>
@@ -3243,7 +3287,7 @@
                     <pic:cNvPicPr/>
                   </pic:nvPicPr>
                   <pic:blipFill rotWithShape="1">
-                    <a:blip r:embed="rId17" cstate="print">
+                    <a:blip r:embed="rId18" cstate="print">
                       <a:extLst>
                         <a:ext uri="{28A0092B-C50C-407E-A947-70E740481C1C}">
                           <a14:useLocalDpi xmlns:a14="http://schemas.microsoft.com/office/drawing/2010/main" val="0"/>
@@ -4435,8 +4479,6 @@
         </w:rPr>
         <w:t>El resultado de operación es 2, porque java una división de numero entero, el resultado que devuelve también va a ser un entero.</w:t>
       </w:r>
-      <w:bookmarkStart w:id="0" w:name="_GoBack"/>
-      <w:bookmarkEnd w:id="0"/>
     </w:p>
     <w:sectPr>
       <w:pgSz w:w="11906" w:h="16838"/>
@@ -4706,9 +4748,30 @@
     <w:qFormat/>
     <w:rsid w:val="007D467E"/>
   </w:style>
+  <w:style w:type="paragraph" w:styleId="Ttulo5">
+    <w:name w:val="heading 5"/>
+    <w:basedOn w:val="Normal"/>
+    <w:link w:val="Ttulo5Car"/>
+    <w:uiPriority w:val="9"/>
+    <w:qFormat/>
+    <w:rsid w:val="00F11291"/>
+    <w:pPr>
+      <w:spacing w:before="100" w:beforeAutospacing="1" w:after="100" w:afterAutospacing="1" w:line="240" w:lineRule="auto"/>
+      <w:outlineLvl w:val="4"/>
+    </w:pPr>
+    <w:rPr>
+      <w:rFonts w:ascii="Times New Roman" w:eastAsia="Times New Roman" w:hAnsi="Times New Roman" w:cs="Times New Roman"/>
+      <w:b/>
+      <w:bCs/>
+      <w:sz w:val="20"/>
+      <w:szCs w:val="20"/>
+      <w:lang w:eastAsia="es-AR"/>
+    </w:rPr>
+  </w:style>
   <w:style w:type="character" w:default="1" w:styleId="Fuentedeprrafopredeter">
     <w:name w:val="Default Paragraph Font"/>
     <w:uiPriority w:val="1"/>
+    <w:semiHidden/>
     <w:unhideWhenUsed/>
   </w:style>
   <w:style w:type="table" w:default="1" w:styleId="Tablanormal">
@@ -4809,6 +4872,32 @@
         <w:right w:w="108" w:type="dxa"/>
       </w:tblCellMar>
     </w:tblPr>
+  </w:style>
+  <w:style w:type="character" w:customStyle="1" w:styleId="Ttulo5Car">
+    <w:name w:val="Título 5 Car"/>
+    <w:basedOn w:val="Fuentedeprrafopredeter"/>
+    <w:link w:val="Ttulo5"/>
+    <w:uiPriority w:val="9"/>
+    <w:rsid w:val="00F11291"/>
+    <w:rPr>
+      <w:rFonts w:ascii="Times New Roman" w:eastAsia="Times New Roman" w:hAnsi="Times New Roman" w:cs="Times New Roman"/>
+      <w:b/>
+      <w:bCs/>
+      <w:sz w:val="20"/>
+      <w:szCs w:val="20"/>
+      <w:lang w:eastAsia="es-AR"/>
+    </w:rPr>
+  </w:style>
+  <w:style w:type="character" w:styleId="Hipervnculo">
+    <w:name w:val="Hyperlink"/>
+    <w:basedOn w:val="Fuentedeprrafopredeter"/>
+    <w:uiPriority w:val="99"/>
+    <w:unhideWhenUsed/>
+    <w:rsid w:val="00F11291"/>
+    <w:rPr>
+      <w:color w:val="0000FF" w:themeColor="hyperlink"/>
+      <w:u w:val="single"/>
+    </w:rPr>
   </w:style>
 </w:styles>
 </file>
@@ -4974,9 +5063,30 @@
     <w:qFormat/>
     <w:rsid w:val="007D467E"/>
   </w:style>
+  <w:style w:type="paragraph" w:styleId="Ttulo5">
+    <w:name w:val="heading 5"/>
+    <w:basedOn w:val="Normal"/>
+    <w:link w:val="Ttulo5Car"/>
+    <w:uiPriority w:val="9"/>
+    <w:qFormat/>
+    <w:rsid w:val="00F11291"/>
+    <w:pPr>
+      <w:spacing w:before="100" w:beforeAutospacing="1" w:after="100" w:afterAutospacing="1" w:line="240" w:lineRule="auto"/>
+      <w:outlineLvl w:val="4"/>
+    </w:pPr>
+    <w:rPr>
+      <w:rFonts w:ascii="Times New Roman" w:eastAsia="Times New Roman" w:hAnsi="Times New Roman" w:cs="Times New Roman"/>
+      <w:b/>
+      <w:bCs/>
+      <w:sz w:val="20"/>
+      <w:szCs w:val="20"/>
+      <w:lang w:eastAsia="es-AR"/>
+    </w:rPr>
+  </w:style>
   <w:style w:type="character" w:default="1" w:styleId="Fuentedeprrafopredeter">
     <w:name w:val="Default Paragraph Font"/>
     <w:uiPriority w:val="1"/>
+    <w:semiHidden/>
     <w:unhideWhenUsed/>
   </w:style>
   <w:style w:type="table" w:default="1" w:styleId="Tablanormal">
@@ -5077,6 +5187,32 @@
         <w:right w:w="108" w:type="dxa"/>
       </w:tblCellMar>
     </w:tblPr>
+  </w:style>
+  <w:style w:type="character" w:customStyle="1" w:styleId="Ttulo5Car">
+    <w:name w:val="Título 5 Car"/>
+    <w:basedOn w:val="Fuentedeprrafopredeter"/>
+    <w:link w:val="Ttulo5"/>
+    <w:uiPriority w:val="9"/>
+    <w:rsid w:val="00F11291"/>
+    <w:rPr>
+      <w:rFonts w:ascii="Times New Roman" w:eastAsia="Times New Roman" w:hAnsi="Times New Roman" w:cs="Times New Roman"/>
+      <w:b/>
+      <w:bCs/>
+      <w:sz w:val="20"/>
+      <w:szCs w:val="20"/>
+      <w:lang w:eastAsia="es-AR"/>
+    </w:rPr>
+  </w:style>
+  <w:style w:type="character" w:styleId="Hipervnculo">
+    <w:name w:val="Hyperlink"/>
+    <w:basedOn w:val="Fuentedeprrafopredeter"/>
+    <w:uiPriority w:val="99"/>
+    <w:unhideWhenUsed/>
+    <w:rsid w:val="00F11291"/>
+    <w:rPr>
+      <w:color w:val="0000FF" w:themeColor="hyperlink"/>
+      <w:u w:val="single"/>
+    </w:rPr>
   </w:style>
 </w:styles>
 </file>

</xml_diff>

<commit_message>
corrigiendo el word y pdf
</commit_message>
<xml_diff>
--- a/Introduccion a Java/Actividad-1-Introduccion a Java.docx
+++ b/Introduccion a Java/Actividad-1-Introduccion a Java.docx
@@ -3,6 +3,8 @@
 <w:document xmlns:wpc="http://schemas.microsoft.com/office/word/2010/wordprocessingCanvas" xmlns:mc="http://schemas.openxmlformats.org/markup-compatibility/2006" xmlns:o="urn:schemas-microsoft-com:office:office" xmlns:r="http://schemas.openxmlformats.org/officeDocument/2006/relationships" xmlns:m="http://schemas.openxmlformats.org/officeDocument/2006/math" xmlns:v="urn:schemas-microsoft-com:vml" xmlns:wp14="http://schemas.microsoft.com/office/word/2010/wordprocessingDrawing" xmlns:wp="http://schemas.openxmlformats.org/drawingml/2006/wordprocessingDrawing" xmlns:w10="urn:schemas-microsoft-com:office:word" xmlns:w="http://schemas.openxmlformats.org/wordprocessingml/2006/main" xmlns:w14="http://schemas.microsoft.com/office/word/2010/wordml" xmlns:wpg="http://schemas.microsoft.com/office/word/2010/wordprocessingGroup" xmlns:wpi="http://schemas.microsoft.com/office/word/2010/wordprocessingInk" xmlns:wne="http://schemas.microsoft.com/office/word/2006/wordml" xmlns:wps="http://schemas.microsoft.com/office/word/2010/wordprocessingShape" mc:Ignorable="w14 wp14">
   <w:body>
     <w:p>
+      <w:bookmarkStart w:id="0" w:name="_GoBack"/>
+      <w:bookmarkEnd w:id="0"/>
       <w:r>
         <w:rPr>
           <w:noProof/>
@@ -352,8 +354,6 @@
           <w:lang w:eastAsia="es-AR"/>
         </w:rPr>
       </w:pPr>
-      <w:bookmarkStart w:id="0" w:name="_GoBack"/>
-      <w:bookmarkEnd w:id="0"/>
     </w:p>
     <w:p>
       <w:pPr>
@@ -393,34 +393,6 @@
     </w:p>
     <w:p>
       <w:pPr>
-        <w:rPr>
-          <w:rFonts w:ascii="Arial" w:hAnsi="Arial" w:cs="Arial"/>
-          <w:sz w:val="28"/>
-          <w:szCs w:val="28"/>
-        </w:rPr>
-      </w:pPr>
-    </w:p>
-    <w:p>
-      <w:pPr>
-        <w:rPr>
-          <w:rFonts w:ascii="Arial" w:hAnsi="Arial" w:cs="Arial"/>
-          <w:sz w:val="28"/>
-          <w:szCs w:val="28"/>
-        </w:rPr>
-      </w:pPr>
-    </w:p>
-    <w:p>
-      <w:pPr>
-        <w:rPr>
-          <w:rFonts w:ascii="Arial" w:hAnsi="Arial" w:cs="Arial"/>
-          <w:sz w:val="28"/>
-          <w:szCs w:val="28"/>
-        </w:rPr>
-      </w:pPr>
-    </w:p>
-    <w:p>
-      <w:pPr>
-        <w:jc w:val="center"/>
         <w:rPr>
           <w:rFonts w:ascii="Arial" w:hAnsi="Arial" w:cs="Arial"/>
           <w:b/>
@@ -928,6 +900,7 @@
           <w:noProof/>
           <w:lang w:eastAsia="es-AR"/>
         </w:rPr>
+        <w:lastRenderedPageBreak/>
         <w:drawing>
           <wp:anchor distT="0" distB="0" distL="114300" distR="114300" simplePos="0" relativeHeight="251662336" behindDoc="1" locked="0" layoutInCell="1" allowOverlap="1" wp14:anchorId="5697D78C" wp14:editId="1A34E762">
             <wp:simplePos x="0" y="0"/>
@@ -1968,7 +1941,6 @@
           <w:sz w:val="24"/>
           <w:szCs w:val="24"/>
         </w:rPr>
-        <w:lastRenderedPageBreak/>
         <w:t>La diferencia es que la expresión es una parte de código que produce valor, y la instrucción es ejecutar un comando, declarar una variable, etc.</w:t>
       </w:r>
     </w:p>
@@ -2721,114 +2693,114 @@
           <w:sz w:val="24"/>
           <w:szCs w:val="24"/>
         </w:rPr>
+        <w:t>System.out.println(</w:t>
+      </w:r>
+      <w:proofErr w:type="gramEnd"/>
+      <w:r>
+        <w:rPr>
+          <w:rFonts w:ascii="Arial" w:hAnsi="Arial" w:cs="Arial"/>
+          <w:sz w:val="24"/>
+          <w:szCs w:val="24"/>
+        </w:rPr>
+        <w:t>"Hola, " + nombre);</w:t>
+      </w:r>
+    </w:p>
+    <w:p>
+      <w:pPr>
+        <w:pStyle w:val="Prrafodelista"/>
+        <w:ind w:left="360"/>
+        <w:rPr>
+          <w:rFonts w:ascii="Arial" w:hAnsi="Arial" w:cs="Arial"/>
+          <w:sz w:val="24"/>
+          <w:szCs w:val="24"/>
+        </w:rPr>
+      </w:pPr>
+      <w:r>
+        <w:rPr>
+          <w:rFonts w:ascii="Arial" w:hAnsi="Arial" w:cs="Arial"/>
+          <w:sz w:val="24"/>
+          <w:szCs w:val="24"/>
+        </w:rPr>
+        <w:t>}</w:t>
+      </w:r>
+    </w:p>
+    <w:p>
+      <w:pPr>
+        <w:pStyle w:val="Prrafodelista"/>
+        <w:ind w:left="360"/>
+        <w:rPr>
+          <w:rFonts w:ascii="Arial" w:hAnsi="Arial" w:cs="Arial"/>
+          <w:sz w:val="24"/>
+          <w:szCs w:val="24"/>
+        </w:rPr>
+      </w:pPr>
+      <w:r>
+        <w:rPr>
+          <w:rFonts w:ascii="Arial" w:hAnsi="Arial" w:cs="Arial"/>
+          <w:sz w:val="24"/>
+          <w:szCs w:val="24"/>
+        </w:rPr>
+        <w:t>}</w:t>
+      </w:r>
+    </w:p>
+    <w:p>
+      <w:pPr>
+        <w:pStyle w:val="Prrafodelista"/>
+        <w:ind w:left="360"/>
+        <w:rPr>
+          <w:sz w:val="24"/>
+          <w:szCs w:val="24"/>
+        </w:rPr>
+      </w:pPr>
+    </w:p>
+    <w:p>
+      <w:pPr>
+        <w:pStyle w:val="Prrafodelista"/>
+        <w:ind w:left="360"/>
+        <w:rPr>
+          <w:sz w:val="24"/>
+          <w:szCs w:val="24"/>
+        </w:rPr>
+      </w:pPr>
+    </w:p>
+    <w:p>
+      <w:pPr>
+        <w:pStyle w:val="Prrafodelista"/>
+        <w:ind w:left="360"/>
+        <w:rPr>
+          <w:sz w:val="24"/>
+          <w:szCs w:val="24"/>
+        </w:rPr>
+      </w:pPr>
+    </w:p>
+    <w:p>
+      <w:pPr>
+        <w:pStyle w:val="Prrafodelista"/>
+        <w:ind w:left="360"/>
+        <w:rPr>
+          <w:sz w:val="24"/>
+          <w:szCs w:val="24"/>
+        </w:rPr>
+      </w:pPr>
+    </w:p>
+    <w:p>
+      <w:pPr>
+        <w:pStyle w:val="Prrafodelista"/>
+        <w:ind w:left="360"/>
+        <w:rPr>
+          <w:rFonts w:ascii="Arial" w:hAnsi="Arial" w:cs="Arial"/>
+          <w:sz w:val="24"/>
+          <w:szCs w:val="24"/>
+        </w:rPr>
+      </w:pPr>
+      <w:proofErr w:type="gramStart"/>
+      <w:r>
+        <w:rPr>
+          <w:rFonts w:ascii="Arial" w:hAnsi="Arial" w:cs="Arial"/>
+          <w:sz w:val="24"/>
+          <w:szCs w:val="24"/>
+        </w:rPr>
         <w:lastRenderedPageBreak/>
-        <w:t>System.out.println(</w:t>
-      </w:r>
-      <w:proofErr w:type="gramEnd"/>
-      <w:r>
-        <w:rPr>
-          <w:rFonts w:ascii="Arial" w:hAnsi="Arial" w:cs="Arial"/>
-          <w:sz w:val="24"/>
-          <w:szCs w:val="24"/>
-        </w:rPr>
-        <w:t>"Hola, " + nombre);</w:t>
-      </w:r>
-    </w:p>
-    <w:p>
-      <w:pPr>
-        <w:pStyle w:val="Prrafodelista"/>
-        <w:ind w:left="360"/>
-        <w:rPr>
-          <w:rFonts w:ascii="Arial" w:hAnsi="Arial" w:cs="Arial"/>
-          <w:sz w:val="24"/>
-          <w:szCs w:val="24"/>
-        </w:rPr>
-      </w:pPr>
-      <w:r>
-        <w:rPr>
-          <w:rFonts w:ascii="Arial" w:hAnsi="Arial" w:cs="Arial"/>
-          <w:sz w:val="24"/>
-          <w:szCs w:val="24"/>
-        </w:rPr>
-        <w:t>}</w:t>
-      </w:r>
-    </w:p>
-    <w:p>
-      <w:pPr>
-        <w:pStyle w:val="Prrafodelista"/>
-        <w:ind w:left="360"/>
-        <w:rPr>
-          <w:rFonts w:ascii="Arial" w:hAnsi="Arial" w:cs="Arial"/>
-          <w:sz w:val="24"/>
-          <w:szCs w:val="24"/>
-        </w:rPr>
-      </w:pPr>
-      <w:r>
-        <w:rPr>
-          <w:rFonts w:ascii="Arial" w:hAnsi="Arial" w:cs="Arial"/>
-          <w:sz w:val="24"/>
-          <w:szCs w:val="24"/>
-        </w:rPr>
-        <w:t>}</w:t>
-      </w:r>
-    </w:p>
-    <w:p>
-      <w:pPr>
-        <w:pStyle w:val="Prrafodelista"/>
-        <w:ind w:left="360"/>
-        <w:rPr>
-          <w:sz w:val="24"/>
-          <w:szCs w:val="24"/>
-        </w:rPr>
-      </w:pPr>
-    </w:p>
-    <w:p>
-      <w:pPr>
-        <w:pStyle w:val="Prrafodelista"/>
-        <w:ind w:left="360"/>
-        <w:rPr>
-          <w:sz w:val="24"/>
-          <w:szCs w:val="24"/>
-        </w:rPr>
-      </w:pPr>
-    </w:p>
-    <w:p>
-      <w:pPr>
-        <w:pStyle w:val="Prrafodelista"/>
-        <w:ind w:left="360"/>
-        <w:rPr>
-          <w:sz w:val="24"/>
-          <w:szCs w:val="24"/>
-        </w:rPr>
-      </w:pPr>
-    </w:p>
-    <w:p>
-      <w:pPr>
-        <w:pStyle w:val="Prrafodelista"/>
-        <w:ind w:left="360"/>
-        <w:rPr>
-          <w:sz w:val="24"/>
-          <w:szCs w:val="24"/>
-        </w:rPr>
-      </w:pPr>
-    </w:p>
-    <w:p>
-      <w:pPr>
-        <w:pStyle w:val="Prrafodelista"/>
-        <w:ind w:left="360"/>
-        <w:rPr>
-          <w:rFonts w:ascii="Arial" w:hAnsi="Arial" w:cs="Arial"/>
-          <w:sz w:val="24"/>
-          <w:szCs w:val="24"/>
-        </w:rPr>
-      </w:pPr>
-      <w:proofErr w:type="gramStart"/>
-      <w:r>
-        <w:rPr>
-          <w:rFonts w:ascii="Arial" w:hAnsi="Arial" w:cs="Arial"/>
-          <w:sz w:val="24"/>
-          <w:szCs w:val="24"/>
-        </w:rPr>
         <w:t>import</w:t>
       </w:r>
       <w:proofErr w:type="gramEnd"/>

</xml_diff>